<commit_message>
Final version of web api
Co-Authored-By: Łukasz <lukasz.f.d@gmail.com>
</commit_message>
<xml_diff>
--- a/Documents/Vision.docx
+++ b/Documents/Vision.docx
@@ -19,9 +19,8 @@
           <w:sz w:val="28"/>
           <w:szCs w:val="28"/>
         </w:rPr>
-        <w:t xml:space="preserve">DB </w:t>
-      </w:r>
-      <w:proofErr w:type="spellStart"/>
+        <w:t>DB fe</w:t>
+      </w:r>
       <w:r>
         <w:rPr>
           <w:rFonts w:ascii="Times New Roman" w:hAnsi="Times New Roman"/>
@@ -29,9 +28,17 @@
           <w:sz w:val="28"/>
           <w:szCs w:val="28"/>
         </w:rPr>
-        <w:t>feder</w:t>
-      </w:r>
-      <w:proofErr w:type="spellEnd"/>
+        <w:t>e</w:t>
+      </w:r>
+      <w:r>
+        <w:rPr>
+          <w:rFonts w:ascii="Times New Roman" w:hAnsi="Times New Roman"/>
+          <w:color w:val="000000" w:themeColor="text1"/>
+          <w:sz w:val="28"/>
+          <w:szCs w:val="28"/>
+        </w:rPr>
+        <w:t>der</w:t>
+      </w:r>
       <w:r>
         <w:rPr>
           <w:rFonts w:ascii="Times New Roman" w:hAnsi="Times New Roman"/>
@@ -2765,6 +2772,8 @@
               </w:rPr>
               <w:t>Creation of the login and authorization process</w:t>
             </w:r>
+            <w:bookmarkStart w:id="33" w:name="_GoBack"/>
+            <w:bookmarkEnd w:id="33"/>
           </w:p>
         </w:tc>
         <w:tc>
@@ -3114,8 +3123,6 @@
             </w:r>
           </w:p>
         </w:tc>
-        <w:bookmarkStart w:id="33" w:name="_GoBack"/>
-        <w:bookmarkEnd w:id="33"/>
       </w:tr>
       <w:tr>
         <w:tc>
@@ -3145,7 +3152,7 @@
                 <w:sz w:val="24"/>
                 <w:szCs w:val="24"/>
               </w:rPr>
-              <w:t>Creation of unit tests</w:t>
+              <w:t>The ability to create accounts from the administrator level.</w:t>
             </w:r>
           </w:p>
         </w:tc>
@@ -3176,7 +3183,7 @@
                 <w:sz w:val="24"/>
                 <w:szCs w:val="24"/>
               </w:rPr>
-              <w:t>2</w:t>
+              <w:t>1</w:t>
             </w:r>
           </w:p>
         </w:tc>
@@ -4880,7 +4887,6 @@
           <w:sz w:val="28"/>
           <w:szCs w:val="28"/>
         </w:rPr>
-        <w:lastRenderedPageBreak/>
         <w:t xml:space="preserve">Database </w:t>
       </w:r>
       <w:r>
@@ -6158,7 +6164,19 @@
             <w:rPr>
               <w:lang w:val="pl-PL"/>
             </w:rPr>
-            <w:t>feder</w:t>
+            <w:t>fe</w:t>
+          </w:r>
+          <w:r>
+            <w:rPr>
+              <w:lang w:val="pl-PL"/>
+            </w:rPr>
+            <w:t>e</w:t>
+          </w:r>
+          <w:r>
+            <w:rPr>
+              <w:lang w:val="pl-PL"/>
+            </w:rPr>
+            <w:t>der</w:t>
           </w:r>
           <w:proofErr w:type="spellEnd"/>
           <w:r>
@@ -6201,11 +6219,21 @@
           <w:tcW w:w="6379" w:type="dxa"/>
         </w:tcPr>
         <w:p>
-          <w:fldSimple w:instr=" TITLE  \* MERGEFORMAT ">
-            <w:r>
-              <w:t>Vision</w:t>
-            </w:r>
-          </w:fldSimple>
+          <w:r>
+            <w:fldChar w:fldCharType="begin"/>
+          </w:r>
+          <w:r>
+            <w:instrText xml:space="preserve"> TITLE  \* MERGEFORMAT </w:instrText>
+          </w:r>
+          <w:r>
+            <w:fldChar w:fldCharType="separate"/>
+          </w:r>
+          <w:r>
+            <w:t>Vision</w:t>
+          </w:r>
+          <w:r>
+            <w:fldChar w:fldCharType="end"/>
+          </w:r>
         </w:p>
       </w:tc>
       <w:tc>
@@ -8983,7 +9011,7 @@
 </file>
 
 <file path=customXml/itemProps1.xml><?xml version="1.0" encoding="utf-8"?>
-<ds:datastoreItem xmlns:ds="http://schemas.openxmlformats.org/officeDocument/2006/customXml" ds:itemID="{ECD903CD-9DF5-482C-ADA4-E78BBF7F895A}">
+<ds:datastoreItem xmlns:ds="http://schemas.openxmlformats.org/officeDocument/2006/customXml" ds:itemID="{AB01DB6C-B1F6-4461-8BAE-6BA56A3F220C}">
   <ds:schemaRefs>
     <ds:schemaRef ds:uri="http://schemas.openxmlformats.org/officeDocument/2006/bibliography"/>
   </ds:schemaRefs>

</xml_diff>